<commit_message>
Màj justification phase définitions
</commit_message>
<xml_diff>
--- a/modelisator/Gestion de projet/2015_05_28 [Modelisator] Step 2/2015_05_28 [Modelisator] Justication phase définitions.docx
+++ b/modelisator/Gestion de projet/2015_05_28 [Modelisator] Step 2/2015_05_28 [Modelisator] Justication phase définitions.docx
@@ -2,11 +2,6 @@
 <file path=word/document.xml><?xml version="1.0" encoding="utf-8"?>
 <w:document xmlns:wpc="http://schemas.microsoft.com/office/word/2010/wordprocessingCanvas" xmlns:mc="http://schemas.openxmlformats.org/markup-compatibility/2006" xmlns:o="urn:schemas-microsoft-com:office:office" xmlns:r="http://schemas.openxmlformats.org/officeDocument/2006/relationships" xmlns:m="http://schemas.openxmlformats.org/officeDocument/2006/math" xmlns:v="urn:schemas-microsoft-com:vml" xmlns:wp14="http://schemas.microsoft.com/office/word/2010/wordprocessingDrawing" xmlns:wp="http://schemas.openxmlformats.org/drawingml/2006/wordprocessingDrawing" xmlns:w10="urn:schemas-microsoft-com:office:word" xmlns:w="http://schemas.openxmlformats.org/wordprocessingml/2006/main" xmlns:w14="http://schemas.microsoft.com/office/word/2010/wordml" xmlns:w15="http://schemas.microsoft.com/office/word/2012/wordml" xmlns:wpg="http://schemas.microsoft.com/office/word/2010/wordprocessingGroup" xmlns:wpi="http://schemas.microsoft.com/office/word/2010/wordprocessingInk" xmlns:wne="http://schemas.microsoft.com/office/word/2006/wordml" xmlns:wps="http://schemas.microsoft.com/office/word/2010/wordprocessingShape" mc:Ignorable="w14 w15 wp14">
   <w:body>
-    <w:p>
-      <w:pPr>
-        <w:jc w:val="both"/>
-      </w:pPr>
-    </w:p>
     <w:p>
       <w:pPr>
         <w:pStyle w:val="Titre"/>
@@ -34,23 +29,7 @@
         <w:jc w:val="both"/>
       </w:pPr>
       <w:r>
-        <w:t xml:space="preserve">Tout d’abord, nous avons eu besoin d’un outil de travail collaboratif pour gérer nos documents. Pour ce faire, notre choix s’est tourné vers </w:t>
-      </w:r>
-      <w:proofErr w:type="spellStart"/>
-      <w:r>
-        <w:t>Tortoise</w:t>
-      </w:r>
-      <w:proofErr w:type="spellEnd"/>
-      <w:r>
-        <w:t xml:space="preserve"> SVN, logiciel de </w:t>
-      </w:r>
-      <w:proofErr w:type="spellStart"/>
-      <w:r>
-        <w:t>versioning</w:t>
-      </w:r>
-      <w:proofErr w:type="spellEnd"/>
-      <w:r>
-        <w:t xml:space="preserve"> dont nous avions déjà une certaine expérience.</w:t>
+        <w:t>Tout d’abord, nous avons eu besoin d’un outil de travail collaboratif pour gérer nos documents. Pour ce faire, notre choix s’est tourné vers Tortoise SVN, logiciel de versioning dont nous avions déjà une certaine expérience.</w:t>
       </w:r>
     </w:p>
     <w:p>
@@ -88,7 +67,12 @@
         <w:t>Enfin,</w:t>
       </w:r>
       <w:r>
-        <w:t xml:space="preserve"> afin d’avoir une méthodologie qui nous permet de suivre correctement notre projet, nous avons choisi d’uti</w:t>
+        <w:t xml:space="preserve"> afin d’avoir une métho</w:t>
+      </w:r>
+      <w:bookmarkStart w:id="0" w:name="_GoBack"/>
+      <w:bookmarkEnd w:id="0"/>
+      <w:r>
+        <w:t>dologie qui nous permet de suivre correctement notre projet, nous avons choisi d’uti</w:t>
       </w:r>
       <w:r>
         <w:t>liser la méthode de cycle en V.</w:t>
@@ -96,8 +80,6 @@
       <w:r>
         <w:t xml:space="preserve"> L’avantage de cette méthode est que les différentes étapes sont bien définies et nous permettront de bien nous situer dans le projet au fur et à mesure de temps.</w:t>
       </w:r>
-      <w:bookmarkStart w:id="0" w:name="_GoBack"/>
-      <w:bookmarkEnd w:id="0"/>
     </w:p>
     <w:tbl>
       <w:tblPr>
@@ -120,15 +102,11 @@
               <w:jc w:val="both"/>
               <w:rPr>
                 <w:b/>
-                <w:sz w:val="28"/>
-                <w:szCs w:val="28"/>
               </w:rPr>
             </w:pPr>
             <w:r>
               <w:rPr>
                 <w:b/>
-                <w:sz w:val="28"/>
-                <w:szCs w:val="28"/>
               </w:rPr>
               <w:t>Sujet</w:t>
             </w:r>
@@ -143,15 +121,11 @@
               <w:jc w:val="both"/>
               <w:rPr>
                 <w:b/>
-                <w:sz w:val="28"/>
-                <w:szCs w:val="28"/>
               </w:rPr>
             </w:pPr>
             <w:r>
               <w:rPr>
                 <w:b/>
-                <w:sz w:val="28"/>
-                <w:szCs w:val="28"/>
               </w:rPr>
               <w:t xml:space="preserve">Comment </w:t>
             </w:r>
@@ -166,15 +140,11 @@
               <w:jc w:val="both"/>
               <w:rPr>
                 <w:b/>
-                <w:sz w:val="28"/>
-                <w:szCs w:val="28"/>
               </w:rPr>
             </w:pPr>
             <w:r>
               <w:rPr>
                 <w:b/>
-                <w:sz w:val="28"/>
-                <w:szCs w:val="28"/>
               </w:rPr>
               <w:t>Pourquoi</w:t>
             </w:r>
@@ -191,15 +161,11 @@
               <w:jc w:val="both"/>
               <w:rPr>
                 <w:b/>
-                <w:sz w:val="28"/>
-                <w:szCs w:val="28"/>
               </w:rPr>
             </w:pPr>
             <w:r>
               <w:rPr>
                 <w:b/>
-                <w:sz w:val="28"/>
-                <w:szCs w:val="28"/>
               </w:rPr>
               <w:t>Objectif</w:t>
             </w:r>
@@ -242,15 +208,11 @@
               <w:jc w:val="both"/>
               <w:rPr>
                 <w:b/>
-                <w:sz w:val="28"/>
-                <w:szCs w:val="28"/>
               </w:rPr>
             </w:pPr>
             <w:r>
               <w:rPr>
                 <w:b/>
-                <w:sz w:val="28"/>
-                <w:szCs w:val="28"/>
               </w:rPr>
               <w:t>Choix du nom</w:t>
             </w:r>
@@ -296,15 +258,11 @@
               <w:jc w:val="both"/>
               <w:rPr>
                 <w:b/>
-                <w:sz w:val="28"/>
-                <w:szCs w:val="28"/>
               </w:rPr>
             </w:pPr>
             <w:r>
               <w:rPr>
                 <w:b/>
-                <w:sz w:val="28"/>
-                <w:szCs w:val="28"/>
               </w:rPr>
               <w:t>Choix du logo</w:t>
             </w:r>
@@ -347,70 +305,19 @@
               <w:jc w:val="both"/>
               <w:rPr>
                 <w:b/>
-                <w:sz w:val="28"/>
-                <w:szCs w:val="28"/>
               </w:rPr>
             </w:pPr>
             <w:r>
               <w:rPr>
                 <w:b/>
-                <w:sz w:val="28"/>
-                <w:szCs w:val="28"/>
               </w:rPr>
-              <w:t xml:space="preserve">La </w:t>
-            </w:r>
-            <w:proofErr w:type="spellStart"/>
-            <w:r>
-              <w:rPr>
-                <w:b/>
-                <w:sz w:val="28"/>
-                <w:szCs w:val="28"/>
-              </w:rPr>
-              <w:t>to-</w:t>
+              <w:t>La to-</w:t>
             </w:r>
             <w:r>
               <w:rPr>
                 <w:b/>
-                <w:sz w:val="28"/>
-                <w:szCs w:val="28"/>
               </w:rPr>
-              <w:t>do</w:t>
-            </w:r>
-            <w:proofErr w:type="spellEnd"/>
-            <w:r>
-              <w:rPr>
-                <w:b/>
-                <w:sz w:val="28"/>
-                <w:szCs w:val="28"/>
-              </w:rPr>
-              <w:t xml:space="preserve"> </w:t>
-            </w:r>
-            <w:proofErr w:type="spellStart"/>
-            <w:r>
-              <w:rPr>
-                <w:b/>
-                <w:sz w:val="28"/>
-                <w:szCs w:val="28"/>
-              </w:rPr>
-              <w:t>list</w:t>
-            </w:r>
-            <w:proofErr w:type="spellEnd"/>
-          </w:p>
-        </w:tc>
-        <w:tc>
-          <w:tcPr>
-            <w:tcW w:w="3071" w:type="dxa"/>
-          </w:tcPr>
-          <w:p>
-            <w:pPr>
-              <w:jc w:val="both"/>
-            </w:pPr>
-            <w:r>
-              <w:t xml:space="preserve">En s’inspirant des différentes phases d’un cycle de vie de projet. Celui-ci partant de la </w:t>
-            </w:r>
-            <w:r>
-              <w:lastRenderedPageBreak/>
-              <w:t>méthode en V.</w:t>
+              <w:t>do list</w:t>
             </w:r>
           </w:p>
         </w:tc>
@@ -423,18 +330,25 @@
               <w:jc w:val="both"/>
             </w:pPr>
             <w:r>
-              <w:lastRenderedPageBreak/>
+              <w:t>En s’inspirant des différentes phases d’un cycle de vie de projet. Celui-ci partant de la méthode en V.</w:t>
+            </w:r>
+          </w:p>
+        </w:tc>
+        <w:tc>
+          <w:tcPr>
+            <w:tcW w:w="3071" w:type="dxa"/>
+          </w:tcPr>
+          <w:p>
+            <w:pPr>
+              <w:jc w:val="both"/>
+            </w:pPr>
+            <w:r>
               <w:t>Permet de définir toutes les tâches dans le processus de création d’un projet.</w:t>
             </w:r>
           </w:p>
         </w:tc>
       </w:tr>
     </w:tbl>
-    <w:p>
-      <w:pPr>
-        <w:jc w:val="both"/>
-      </w:pPr>
-    </w:p>
     <w:p>
       <w:pPr>
         <w:jc w:val="both"/>
@@ -527,7 +441,7 @@
         <w:rFonts w:asciiTheme="majorHAnsi" w:eastAsiaTheme="majorEastAsia" w:hAnsiTheme="majorHAnsi" w:cstheme="majorBidi"/>
         <w:noProof/>
       </w:rPr>
-      <w:t>2</w:t>
+      <w:t>1</w:t>
     </w:r>
     <w:r>
       <w:rPr>
@@ -647,7 +561,6 @@
               <w:rFonts w:ascii="Agency FB" w:hAnsi="Agency FB"/>
             </w:rPr>
           </w:pPr>
-          <w:proofErr w:type="spellStart"/>
           <w:r>
             <w:rPr>
               <w:rFonts w:ascii="Agency FB" w:hAnsi="Agency FB"/>
@@ -662,7 +575,6 @@
             </w:rPr>
             <w:t>lisator</w:t>
           </w:r>
-          <w:proofErr w:type="spellEnd"/>
         </w:p>
       </w:tc>
     </w:tr>
@@ -1019,7 +931,7 @@
               <w:sz w:val="20"/>
               <w:szCs w:val="20"/>
             </w:rPr>
-            <w:t>2</w:t>
+            <w:t>1</w:t>
           </w:r>
           <w:r>
             <w:rPr>
@@ -1068,7 +980,7 @@
               <w:sz w:val="20"/>
               <w:szCs w:val="20"/>
             </w:rPr>
-            <w:t>2</w:t>
+            <w:t>1</w:t>
           </w:r>
           <w:r>
             <w:rPr>

</xml_diff>